<commit_message>
update on what i tried
</commit_message>
<xml_diff>
--- a/document/strategies.docx
+++ b/document/strategies.docx
@@ -932,17 +932,24 @@
           <w:ilvl w:val="0"/>
           <w:numId w:val="9"/>
         </w:numPr>
+      </w:pPr>
+      <w:proofErr w:type="gramStart"/>
+      <w:r>
         <w:rPr>
           <w:rFonts w:hint="eastAsia"/>
-        </w:rPr>
-      </w:pPr>
+          <w:b/>
+          <w:bCs/>
+        </w:rPr>
+        <w:t>C5TC.ipynb :</w:t>
+      </w:r>
+      <w:proofErr w:type="gramEnd"/>
       <w:r>
         <w:rPr>
           <w:rFonts w:hint="eastAsia"/>
           <w:b/>
           <w:bCs/>
         </w:rPr>
-        <w:t xml:space="preserve">C5TC.ipynb : </w:t>
+        <w:t xml:space="preserve"> </w:t>
       </w:r>
       <w:r>
         <w:rPr>
@@ -968,6 +975,7 @@
           <w:numId w:val="9"/>
         </w:numPr>
       </w:pPr>
+      <w:proofErr w:type="gramStart"/>
       <w:r>
         <w:rPr>
           <w:b/>
@@ -983,6 +991,7 @@
         </w:rPr>
         <w:t>4TC.ipynb :</w:t>
       </w:r>
+      <w:proofErr w:type="gramEnd"/>
       <w:r>
         <w:rPr>
           <w:rFonts w:hint="eastAsia"/>
@@ -993,13 +1002,7 @@
         <w:rPr>
           <w:rFonts w:hint="eastAsia"/>
         </w:rPr>
-        <w:t xml:space="preserve"> </w:t>
-      </w:r>
-      <w:r>
-        <w:rPr>
-          <w:rFonts w:hint="eastAsia"/>
-        </w:rPr>
-        <w:t>just run the script in linear order</w:t>
+        <w:t xml:space="preserve"> just run the script in linear order</w:t>
       </w:r>
     </w:p>
     <w:p>
@@ -1028,13 +1031,7 @@
         <w:rPr>
           <w:rFonts w:hint="eastAsia"/>
         </w:rPr>
-        <w:t xml:space="preserve"> </w:t>
-      </w:r>
-      <w:r>
-        <w:rPr>
-          <w:rFonts w:hint="eastAsia"/>
-        </w:rPr>
-        <w:t>just run the script in linear order</w:t>
+        <w:t xml:space="preserve"> just run the script in linear order</w:t>
       </w:r>
     </w:p>
     <w:p>
@@ -1067,13 +1064,7 @@
         <w:rPr>
           <w:rFonts w:hint="eastAsia"/>
         </w:rPr>
-        <w:t>COT strategy, run for PMX and CPX</w:t>
-      </w:r>
-      <w:r>
-        <w:rPr>
-          <w:rFonts w:hint="eastAsia"/>
-        </w:rPr>
-        <w:t>, just run the script in linear order</w:t>
+        <w:t>COT strategy, run for PMX and CPX, just run the script in linear order</w:t>
       </w:r>
     </w:p>
     <w:p>
@@ -1388,6 +1379,495 @@
         </w:rPr>
         <w:t xml:space="preserve"> using a super short look back</w:t>
       </w:r>
+    </w:p>
+    <w:p>
+      <w:pPr>
+        <w:rPr>
+          <w:b/>
+          <w:bCs/>
+        </w:rPr>
+      </w:pPr>
+    </w:p>
+    <w:p>
+      <w:pPr>
+        <w:rPr>
+          <w:b/>
+          <w:bCs/>
+        </w:rPr>
+      </w:pPr>
+    </w:p>
+    <w:p>
+      <w:pPr>
+        <w:rPr>
+          <w:b/>
+          <w:bCs/>
+        </w:rPr>
+      </w:pPr>
+    </w:p>
+    <w:p>
+      <w:pPr>
+        <w:rPr>
+          <w:b/>
+          <w:bCs/>
+        </w:rPr>
+      </w:pPr>
+    </w:p>
+    <w:tbl>
+      <w:tblPr>
+        <w:tblStyle w:val="TableGrid"/>
+        <w:tblW w:w="0" w:type="auto"/>
+        <w:tblLook w:val="04A0" w:firstRow="1" w:lastRow="0" w:firstColumn="1" w:lastColumn="0" w:noHBand="0" w:noVBand="1"/>
+      </w:tblPr>
+      <w:tblGrid>
+        <w:gridCol w:w="4675"/>
+        <w:gridCol w:w="4675"/>
+      </w:tblGrid>
+      <w:tr>
+        <w:tc>
+          <w:tcPr>
+            <w:tcW w:w="4675" w:type="dxa"/>
+          </w:tcPr>
+          <w:p>
+            <w:pPr>
+              <w:rPr>
+                <w:rFonts w:hint="eastAsia"/>
+                <w:b/>
+                <w:bCs/>
+              </w:rPr>
+            </w:pPr>
+            <w:r>
+              <w:rPr>
+                <w:rFonts w:hint="eastAsia"/>
+                <w:b/>
+                <w:bCs/>
+              </w:rPr>
+              <w:lastRenderedPageBreak/>
+              <w:t xml:space="preserve">What </w:t>
+            </w:r>
+            <w:r>
+              <w:rPr>
+                <w:b/>
+                <w:bCs/>
+              </w:rPr>
+              <w:t>I</w:t>
+            </w:r>
+            <w:r>
+              <w:rPr>
+                <w:rFonts w:hint="eastAsia"/>
+                <w:b/>
+                <w:bCs/>
+              </w:rPr>
+              <w:t xml:space="preserve"> Tried</w:t>
+            </w:r>
+          </w:p>
+        </w:tc>
+        <w:tc>
+          <w:tcPr>
+            <w:tcW w:w="4675" w:type="dxa"/>
+          </w:tcPr>
+          <w:p>
+            <w:pPr>
+              <w:rPr>
+                <w:rFonts w:hint="eastAsia"/>
+                <w:b/>
+                <w:bCs/>
+              </w:rPr>
+            </w:pPr>
+            <w:r>
+              <w:rPr>
+                <w:rFonts w:hint="eastAsia"/>
+                <w:b/>
+                <w:bCs/>
+              </w:rPr>
+              <w:t>Comments</w:t>
+            </w:r>
+          </w:p>
+        </w:tc>
+      </w:tr>
+      <w:tr>
+        <w:tc>
+          <w:tcPr>
+            <w:tcW w:w="4675" w:type="dxa"/>
+          </w:tcPr>
+          <w:p>
+            <w:pPr>
+              <w:rPr>
+                <w:rFonts w:hint="eastAsia"/>
+              </w:rPr>
+            </w:pPr>
+            <w:r>
+              <w:rPr>
+                <w:rFonts w:hint="eastAsia"/>
+              </w:rPr>
+              <w:t xml:space="preserve">ML </w:t>
+            </w:r>
+          </w:p>
+        </w:tc>
+        <w:tc>
+          <w:tcPr>
+            <w:tcW w:w="4675" w:type="dxa"/>
+          </w:tcPr>
+          <w:p>
+            <w:r>
+              <w:t>Basically,</w:t>
+            </w:r>
+            <w:r>
+              <w:rPr>
+                <w:rFonts w:hint="eastAsia"/>
+              </w:rPr>
+              <w:t xml:space="preserve"> part of the things that are from </w:t>
+            </w:r>
+            <w:proofErr w:type="spellStart"/>
+            <w:r>
+              <w:rPr>
+                <w:rFonts w:hint="eastAsia"/>
+              </w:rPr>
+              <w:t>Stani</w:t>
+            </w:r>
+            <w:proofErr w:type="spellEnd"/>
+            <w:r>
+              <w:rPr>
+                <w:rFonts w:hint="eastAsia"/>
+              </w:rPr>
+              <w:t xml:space="preserve">. </w:t>
+            </w:r>
+            <w:r>
+              <w:t>O</w:t>
+            </w:r>
+            <w:r>
+              <w:rPr>
+                <w:rFonts w:hint="eastAsia"/>
+              </w:rPr>
+              <w:t xml:space="preserve">ne can replicate a bit the behavior (based on what </w:t>
+            </w:r>
+            <w:r>
+              <w:t>Francisco</w:t>
+            </w:r>
+            <w:r>
+              <w:rPr>
+                <w:rFonts w:hint="eastAsia"/>
+              </w:rPr>
+              <w:t xml:space="preserve"> told me. I cannot </w:t>
+            </w:r>
+            <w:r>
+              <w:t>guarantee</w:t>
+            </w:r>
+            <w:r>
+              <w:rPr>
+                <w:rFonts w:hint="eastAsia"/>
+              </w:rPr>
+              <w:t xml:space="preserve"> that this is exactly what he said.) which is train to </w:t>
+            </w:r>
+            <w:r>
+              <w:t>some</w:t>
+            </w:r>
+            <w:r>
+              <w:rPr>
+                <w:rFonts w:hint="eastAsia"/>
+              </w:rPr>
+              <w:t xml:space="preserve"> </w:t>
+            </w:r>
+            <w:r>
+              <w:t>earlier</w:t>
+            </w:r>
+            <w:r>
+              <w:rPr>
+                <w:rFonts w:hint="eastAsia"/>
+              </w:rPr>
+              <w:t xml:space="preserve"> date and the strategy goes up a bit before </w:t>
+            </w:r>
+            <w:r>
+              <w:rPr>
+                <w:rFonts w:hint="eastAsia"/>
+              </w:rPr>
+              <w:t xml:space="preserve">EOY </w:t>
+            </w:r>
+            <w:r>
+              <w:rPr>
+                <w:rFonts w:hint="eastAsia"/>
+              </w:rPr>
+              <w:t>2024</w:t>
+            </w:r>
+            <w:r>
+              <w:rPr>
+                <w:rFonts w:hint="eastAsia"/>
+              </w:rPr>
+              <w:t xml:space="preserve"> </w:t>
+            </w:r>
+            <w:r>
+              <w:t>(then</w:t>
+            </w:r>
+            <w:r>
+              <w:rPr>
+                <w:rFonts w:hint="eastAsia"/>
+              </w:rPr>
+              <w:t xml:space="preserve"> going </w:t>
+            </w:r>
+            <w:r>
+              <w:rPr>
+                <w:rFonts w:hint="eastAsia"/>
+              </w:rPr>
+              <w:t xml:space="preserve">straight </w:t>
+            </w:r>
+            <w:r>
+              <w:rPr>
+                <w:rFonts w:hint="eastAsia"/>
+              </w:rPr>
+              <w:t>down</w:t>
+            </w:r>
+            <w:r>
+              <w:rPr>
+                <w:rFonts w:hint="eastAsia"/>
+              </w:rPr>
+              <w:t xml:space="preserve">, not sure if he said this, but this is what </w:t>
+            </w:r>
+            <w:r>
+              <w:t>I</w:t>
+            </w:r>
+            <w:r>
+              <w:rPr>
+                <w:rFonts w:hint="eastAsia"/>
+              </w:rPr>
+              <w:t xml:space="preserve"> saw)</w:t>
+            </w:r>
+            <w:r>
+              <w:rPr>
+                <w:rFonts w:hint="eastAsia"/>
+              </w:rPr>
+              <w:t>. And if train to the end of 2024, its simply overfitting and going down.</w:t>
+            </w:r>
+          </w:p>
+          <w:p>
+            <w:pPr>
+              <w:rPr>
+                <w:rFonts w:hint="eastAsia"/>
+              </w:rPr>
+            </w:pPr>
+            <w:r>
+              <w:rPr>
+                <w:rFonts w:hint="eastAsia"/>
+              </w:rPr>
+              <w:t xml:space="preserve">TBH, with my limit knowledge, with ML only on price data at daily level, one can do nothing but overfitting. And this is exactly what I see. Of course, </w:t>
+            </w:r>
+            <w:r>
+              <w:t>I</w:t>
+            </w:r>
+            <w:r>
+              <w:rPr>
+                <w:rFonts w:hint="eastAsia"/>
+              </w:rPr>
+              <w:t xml:space="preserve"> cannot disproof anything.</w:t>
+            </w:r>
+          </w:p>
+        </w:tc>
+      </w:tr>
+      <w:tr>
+        <w:tc>
+          <w:tcPr>
+            <w:tcW w:w="4675" w:type="dxa"/>
+          </w:tcPr>
+          <w:p>
+            <w:pPr>
+              <w:rPr>
+                <w:rFonts w:hint="eastAsia"/>
+              </w:rPr>
+            </w:pPr>
+            <w:r>
+              <w:rPr>
+                <w:rFonts w:hint="eastAsia"/>
+              </w:rPr>
+              <w:t>Reversion</w:t>
+            </w:r>
+          </w:p>
+        </w:tc>
+        <w:tc>
+          <w:tcPr>
+            <w:tcW w:w="4675" w:type="dxa"/>
+          </w:tcPr>
+          <w:p>
+            <w:pPr>
+              <w:rPr>
+                <w:rFonts w:hint="eastAsia"/>
+              </w:rPr>
+            </w:pPr>
+            <w:r>
+              <w:t>Don’t</w:t>
+            </w:r>
+            <w:r>
+              <w:rPr>
+                <w:rFonts w:hint="eastAsia"/>
+              </w:rPr>
+              <w:t xml:space="preserve"> recall what </w:t>
+            </w:r>
+            <w:r>
+              <w:t>exactly</w:t>
+            </w:r>
+            <w:r>
+              <w:rPr>
+                <w:rFonts w:hint="eastAsia"/>
+              </w:rPr>
+              <w:t xml:space="preserve"> </w:t>
+            </w:r>
+            <w:r>
+              <w:t>I</w:t>
+            </w:r>
+            <w:r>
+              <w:rPr>
+                <w:rFonts w:hint="eastAsia"/>
+              </w:rPr>
+              <w:t xml:space="preserve"> tried, but </w:t>
+            </w:r>
+            <w:r>
+              <w:t>I</w:t>
+            </w:r>
+            <w:r>
+              <w:rPr>
+                <w:rFonts w:hint="eastAsia"/>
+              </w:rPr>
+              <w:t xml:space="preserve"> got the </w:t>
+            </w:r>
+            <w:r>
+              <w:rPr>
+                <w:rFonts w:hint="eastAsia"/>
+              </w:rPr>
+              <w:t xml:space="preserve">impression </w:t>
+            </w:r>
+            <w:r>
+              <w:rPr>
+                <w:rFonts w:hint="eastAsia"/>
+              </w:rPr>
+              <w:t>that freight is not a reversion market.</w:t>
+            </w:r>
+            <w:r>
+              <w:rPr>
+                <w:rFonts w:hint="eastAsia"/>
+              </w:rPr>
+              <w:t xml:space="preserve"> This could only indicate that </w:t>
+            </w:r>
+            <w:r>
+              <w:t>I</w:t>
+            </w:r>
+            <w:r>
+              <w:rPr>
+                <w:rFonts w:hint="eastAsia"/>
+              </w:rPr>
+              <w:t xml:space="preserve"> cannot find </w:t>
+            </w:r>
+            <w:r>
+              <w:t>anything but</w:t>
+            </w:r>
+            <w:r>
+              <w:rPr>
+                <w:rFonts w:hint="eastAsia"/>
+              </w:rPr>
+              <w:t xml:space="preserve"> </w:t>
+            </w:r>
+            <w:r>
+              <w:t>doesn’t</w:t>
+            </w:r>
+            <w:r>
+              <w:rPr>
+                <w:rFonts w:hint="eastAsia"/>
+              </w:rPr>
+              <w:t xml:space="preserve"> mean that anyone cannot find anything.</w:t>
+            </w:r>
+          </w:p>
+        </w:tc>
+      </w:tr>
+      <w:tr>
+        <w:tc>
+          <w:tcPr>
+            <w:tcW w:w="4675" w:type="dxa"/>
+          </w:tcPr>
+          <w:p>
+            <w:pPr>
+              <w:rPr>
+                <w:rFonts w:hint="eastAsia"/>
+              </w:rPr>
+            </w:pPr>
+            <w:r>
+              <w:rPr>
+                <w:rFonts w:hint="eastAsia"/>
+              </w:rPr>
+              <w:t xml:space="preserve">Trade on </w:t>
+            </w:r>
+            <w:r>
+              <w:t>specific</w:t>
+            </w:r>
+            <w:r>
+              <w:rPr>
+                <w:rFonts w:hint="eastAsia"/>
+              </w:rPr>
+              <w:t xml:space="preserve"> days and periods of month or so</w:t>
+            </w:r>
+          </w:p>
+        </w:tc>
+        <w:tc>
+          <w:tcPr>
+            <w:tcW w:w="4675" w:type="dxa"/>
+          </w:tcPr>
+          <w:p>
+            <w:pPr>
+              <w:rPr>
+                <w:rFonts w:hint="eastAsia"/>
+              </w:rPr>
+            </w:pPr>
+            <w:r>
+              <w:rPr>
+                <w:rFonts w:hint="eastAsia"/>
+              </w:rPr>
+              <w:t xml:space="preserve">I </w:t>
+            </w:r>
+            <w:r>
+              <w:t>don’t</w:t>
+            </w:r>
+            <w:r>
+              <w:rPr>
+                <w:rFonts w:hint="eastAsia"/>
+              </w:rPr>
+              <w:t xml:space="preserve"> </w:t>
+            </w:r>
+            <w:r>
+              <w:t>recall</w:t>
+            </w:r>
+            <w:r>
+              <w:rPr>
+                <w:rFonts w:hint="eastAsia"/>
+              </w:rPr>
+              <w:t xml:space="preserve"> what </w:t>
+            </w:r>
+            <w:r>
+              <w:t>I</w:t>
+            </w:r>
+            <w:r>
+              <w:rPr>
+                <w:rFonts w:hint="eastAsia"/>
+              </w:rPr>
+              <w:t xml:space="preserve"> tried exactly, given the major request of these are from Francisco</w:t>
+            </w:r>
+            <w:r>
+              <w:rPr>
+                <w:rFonts w:hint="eastAsia"/>
+              </w:rPr>
+              <w:t>.</w:t>
+            </w:r>
+            <w:r>
+              <w:rPr>
+                <w:rFonts w:hint="eastAsia"/>
+              </w:rPr>
+              <w:t xml:space="preserve"> </w:t>
+            </w:r>
+          </w:p>
+        </w:tc>
+      </w:tr>
+    </w:tbl>
+    <w:p>
+      <w:pPr>
+        <w:rPr>
+          <w:b/>
+          <w:bCs/>
+        </w:rPr>
+      </w:pPr>
     </w:p>
     <w:sectPr>
       <w:pgSz w:w="12240" w:h="15840"/>
@@ -2387,7 +2867,7 @@
   <w:abstractNum w:abstractNumId="7" w15:restartNumberingAfterBreak="0">
     <w:nsid w:val="3E0C185F"/>
     <w:multiLevelType w:val="multilevel"/>
-    <w:tmpl w:val="3A3A29A2"/>
+    <w:tmpl w:val="CBC4B1DC"/>
     <w:lvl w:ilvl="0">
       <w:start w:val="1"/>
       <w:numFmt w:val="bullet"/>
@@ -2404,20 +2884,16 @@
         <w:sz w:val="20"/>
       </w:rPr>
     </w:lvl>
-    <w:lvl w:ilvl="1" w:tentative="1">
-      <w:start w:val="1"/>
-      <w:numFmt w:val="bullet"/>
-      <w:lvlText w:val="o"/>
-      <w:lvlJc w:val="left"/>
-      <w:pPr>
-        <w:tabs>
-          <w:tab w:val="num" w:pos="1440"/>
-        </w:tabs>
+    <w:lvl w:ilvl="1">
+      <w:start w:val="1"/>
+      <w:numFmt w:val="decimal"/>
+      <w:lvlText w:val="%2."/>
+      <w:lvlJc w:val="left"/>
+      <w:pPr>
         <w:ind w:left="1440" w:hanging="360"/>
       </w:pPr>
       <w:rPr>
-        <w:rFonts w:ascii="Courier New" w:hAnsi="Courier New" w:hint="default"/>
-        <w:sz w:val="20"/>
+        <w:rFonts w:hint="default"/>
       </w:rPr>
     </w:lvl>
     <w:lvl w:ilvl="2" w:tentative="1">
@@ -3721,6 +4197,25 @@
       <w:spacing w:val="5"/>
     </w:rPr>
   </w:style>
+  <w:style w:type="table" w:styleId="TableGrid">
+    <w:name w:val="Table Grid"/>
+    <w:basedOn w:val="TableNormal"/>
+    <w:uiPriority w:val="39"/>
+    <w:rsid w:val="00C23B59"/>
+    <w:pPr>
+      <w:spacing w:after="0" w:line="240" w:lineRule="auto"/>
+    </w:pPr>
+    <w:tblPr>
+      <w:tblBorders>
+        <w:top w:val="single" w:sz="4" w:space="0" w:color="auto"/>
+        <w:left w:val="single" w:sz="4" w:space="0" w:color="auto"/>
+        <w:bottom w:val="single" w:sz="4" w:space="0" w:color="auto"/>
+        <w:right w:val="single" w:sz="4" w:space="0" w:color="auto"/>
+        <w:insideH w:val="single" w:sz="4" w:space="0" w:color="auto"/>
+        <w:insideV w:val="single" w:sz="4" w:space="0" w:color="auto"/>
+      </w:tblBorders>
+    </w:tblPr>
+  </w:style>
 </w:styles>
 </file>
 

</xml_diff>